<commit_message>
fixed errors presentation screen presents
</commit_message>
<xml_diff>
--- a/Developer Documentation/Program Description.docx
+++ b/Developer Documentation/Program Description.docx
@@ -3,6 +3,8 @@
 <w:document xmlns:wpc="http://schemas.microsoft.com/office/word/2010/wordprocessingCanvas" xmlns:cx="http://schemas.microsoft.com/office/drawing/2014/chartex" xmlns:cx1="http://schemas.microsoft.com/office/drawing/2015/9/8/chartex" xmlns:cx2="http://schemas.microsoft.com/office/drawing/2015/10/21/chartex" xmlns:cx3="http://schemas.microsoft.com/office/drawing/2016/5/9/chartex" xmlns:cx4="http://schemas.microsoft.com/office/drawing/2016/5/10/chartex" xmlns:cx5="http://schemas.microsoft.com/office/drawing/2016/5/11/chartex" xmlns:cx6="http://schemas.microsoft.com/office/drawing/2016/5/12/chartex" xmlns:cx7="http://schemas.microsoft.com/office/drawing/2016/5/13/chartex" xmlns:cx8="http://schemas.microsoft.com/office/drawing/2016/5/14/chartex" xmlns:mc="http://schemas.openxmlformats.org/markup-compatibility/2006" xmlns:aink="http://schemas.microsoft.com/office/drawing/2016/ink" xmlns:am3d="http://schemas.microsoft.com/office/drawing/2017/model3d" xmlns:o="urn:schemas-microsoft-com:office:office" xmlns:r="http://schemas.openxmlformats.org/officeDocument/2006/relationships" xmlns:m="http://schemas.openxmlformats.org/officeDocument/2006/math" xmlns:v="urn:schemas-microsoft-com:vml" xmlns:wp14="http://schemas.microsoft.com/office/word/2010/wordprocessingDrawing" xmlns:wp="http://schemas.openxmlformats.org/drawingml/2006/wordprocessingDrawing" xmlns:w10="urn:schemas-microsoft-com:office:word" xmlns:w="http://schemas.openxmlformats.org/wordprocessingml/2006/main" xmlns:w14="http://schemas.microsoft.com/office/word/2010/wordml" xmlns:w15="http://schemas.microsoft.com/office/word/2012/wordml" xmlns:w16cid="http://schemas.microsoft.com/office/word/2016/wordml/cid" xmlns:w16se="http://schemas.microsoft.com/office/word/2015/wordml/symex" xmlns:wpg="http://schemas.microsoft.com/office/word/2010/wordprocessingGroup" xmlns:wpi="http://schemas.microsoft.com/office/word/2010/wordprocessingInk" xmlns:wne="http://schemas.microsoft.com/office/word/2006/wordml" xmlns:wps="http://schemas.microsoft.com/office/word/2010/wordprocessingShape" mc:Ignorable="w14 w15 w16se w16cid wp14">
   <w:body>
     <w:p>
+      <w:bookmarkStart w:id="0" w:name="_GoBack"/>
+      <w:bookmarkEnd w:id="0"/>
       <w:r>
         <w:t>Craig Barkley</w:t>
       </w:r>
@@ -154,8 +156,6 @@
         </w:rPr>
         <w:t>2. List of Projects per Technicians</w:t>
       </w:r>
-      <w:bookmarkStart w:id="0" w:name="_GoBack"/>
-      <w:bookmarkEnd w:id="0"/>
     </w:p>
     <w:p>
       <w:pPr>
@@ -442,7 +442,7 @@
       </w:r>
       <w:proofErr w:type="spellStart"/>
       <w:r>
-        <w:t>ProjectControlLogic</w:t>
+        <w:t>ProjectLogic</w:t>
       </w:r>
       <w:proofErr w:type="spellEnd"/>
       <w:r>
@@ -458,7 +458,10 @@
       </w:r>
       <w:proofErr w:type="spellStart"/>
       <w:r>
-        <w:t>ProjectFileDataAccess</w:t>
+        <w:t>ProjectDataAccess</w:t>
+      </w:r>
+      <w:r>
+        <w:t>or</w:t>
       </w:r>
       <w:proofErr w:type="spellEnd"/>
       <w:r>
@@ -729,95 +732,14 @@
           <w:bCs/>
         </w:rPr>
       </w:pPr>
-      <w:r>
+    </w:p>
+    <w:p>
+      <w:pPr>
         <w:rPr>
           <w:b/>
           <w:bCs/>
         </w:rPr>
-        <w:t>Project Entity Models</w:t>
-      </w:r>
-    </w:p>
-    <w:p>
-      <w:r>
-        <w:tab/>
-        <w:t>Project</w:t>
-      </w:r>
-    </w:p>
-    <w:p>
-      <w:pPr>
-        <w:ind w:left="1440"/>
-      </w:pPr>
-      <w:r>
-        <w:lastRenderedPageBreak/>
-        <w:t>+string Name</w:t>
-      </w:r>
-      <w:r>
-        <w:br/>
-        <w:t xml:space="preserve">+string </w:t>
-      </w:r>
-      <w:proofErr w:type="spellStart"/>
-      <w:r>
-        <w:t>ProjectType</w:t>
-      </w:r>
-      <w:proofErr w:type="spellEnd"/>
-      <w:r>
-        <w:br/>
-        <w:t xml:space="preserve">+string </w:t>
-      </w:r>
-      <w:proofErr w:type="spellStart"/>
-      <w:r>
-        <w:t>installLocation</w:t>
-      </w:r>
-      <w:proofErr w:type="spellEnd"/>
-      <w:r>
-        <w:br/>
-        <w:t xml:space="preserve">+string </w:t>
-      </w:r>
-      <w:proofErr w:type="spellStart"/>
-      <w:r>
-        <w:t>DescriptionFileName</w:t>
-      </w:r>
-      <w:proofErr w:type="spellEnd"/>
-      <w:r>
-        <w:br/>
-        <w:t xml:space="preserve">+string </w:t>
-      </w:r>
-      <w:proofErr w:type="spellStart"/>
-      <w:r>
-        <w:t>ImageFileName</w:t>
-      </w:r>
-      <w:proofErr w:type="spellEnd"/>
-    </w:p>
-    <w:p>
-      <w:r>
-        <w:tab/>
-      </w:r>
-    </w:p>
-    <w:p/>
-    <w:p>
-      <w:pPr>
-        <w:ind w:firstLine="720"/>
-      </w:pPr>
-      <w:r>
-        <w:t>Project Description</w:t>
-      </w:r>
-    </w:p>
-    <w:p>
-      <w:pPr>
-        <w:ind w:left="1440"/>
-      </w:pPr>
-      <w:r>
-        <w:t>+string Title</w:t>
-      </w:r>
-      <w:r>
-        <w:br/>
-        <w:t xml:space="preserve">+string </w:t>
-      </w:r>
-      <w:proofErr w:type="spellStart"/>
-      <w:r>
-        <w:t>DescriptionText</w:t>
-      </w:r>
-      <w:proofErr w:type="spellEnd"/>
+      </w:pPr>
     </w:p>
     <w:p>
       <w:pPr>
@@ -828,11 +750,116 @@
       </w:pPr>
     </w:p>
     <w:p>
-      <w:r>
+      <w:pPr>
         <w:rPr>
           <w:b/>
           <w:bCs/>
         </w:rPr>
+      </w:pPr>
+      <w:r>
+        <w:rPr>
+          <w:b/>
+          <w:bCs/>
+        </w:rPr>
+        <w:lastRenderedPageBreak/>
+        <w:t>Project Entity Models</w:t>
+      </w:r>
+    </w:p>
+    <w:p>
+      <w:r>
+        <w:tab/>
+        <w:t>Project</w:t>
+      </w:r>
+    </w:p>
+    <w:p>
+      <w:pPr>
+        <w:ind w:left="1440"/>
+      </w:pPr>
+      <w:r>
+        <w:t>+string Name</w:t>
+      </w:r>
+      <w:r>
+        <w:br/>
+        <w:t xml:space="preserve">+string </w:t>
+      </w:r>
+      <w:proofErr w:type="spellStart"/>
+      <w:r>
+        <w:t>ProjectType</w:t>
+      </w:r>
+      <w:proofErr w:type="spellEnd"/>
+      <w:r>
+        <w:br/>
+        <w:t xml:space="preserve">+string </w:t>
+      </w:r>
+      <w:proofErr w:type="spellStart"/>
+      <w:r>
+        <w:t>installLocation</w:t>
+      </w:r>
+      <w:proofErr w:type="spellEnd"/>
+      <w:r>
+        <w:br/>
+        <w:t xml:space="preserve">+string </w:t>
+      </w:r>
+      <w:proofErr w:type="spellStart"/>
+      <w:r>
+        <w:t>DescriptionFileName</w:t>
+      </w:r>
+      <w:proofErr w:type="spellEnd"/>
+      <w:r>
+        <w:br/>
+        <w:t xml:space="preserve">+string </w:t>
+      </w:r>
+      <w:proofErr w:type="spellStart"/>
+      <w:r>
+        <w:t>ImageFileName</w:t>
+      </w:r>
+      <w:proofErr w:type="spellEnd"/>
+    </w:p>
+    <w:p>
+      <w:r>
+        <w:tab/>
+      </w:r>
+    </w:p>
+    <w:p/>
+    <w:p>
+      <w:pPr>
+        <w:ind w:firstLine="720"/>
+      </w:pPr>
+      <w:r>
+        <w:t>Project Description</w:t>
+      </w:r>
+    </w:p>
+    <w:p>
+      <w:pPr>
+        <w:ind w:left="1440"/>
+      </w:pPr>
+      <w:r>
+        <w:t>+string Title</w:t>
+      </w:r>
+      <w:r>
+        <w:br/>
+        <w:t xml:space="preserve">+string </w:t>
+      </w:r>
+      <w:proofErr w:type="spellStart"/>
+      <w:r>
+        <w:t>DescriptionText</w:t>
+      </w:r>
+      <w:proofErr w:type="spellEnd"/>
+    </w:p>
+    <w:p>
+      <w:pPr>
+        <w:rPr>
+          <w:b/>
+          <w:bCs/>
+        </w:rPr>
+      </w:pPr>
+    </w:p>
+    <w:p>
+      <w:r>
+        <w:rPr>
+          <w:b/>
+          <w:bCs/>
+        </w:rPr>
         <w:t>Project Presentation View classes with their I/O requirements:</w:t>
       </w:r>
     </w:p>
@@ -981,17 +1008,21 @@
     </w:p>
     <w:p>
       <w:r>
+        <w:lastRenderedPageBreak/>
         <w:t>Project Manager</w:t>
       </w:r>
       <w:r>
         <w:br/>
-        <w:t>+ List&lt;Project&gt; Project List</w:t>
-      </w:r>
-      <w:r>
-        <w:br/>
-      </w:r>
-      <w:r>
-        <w:lastRenderedPageBreak/>
+        <w:t>+ List</w:t>
+      </w:r>
+      <w:r>
+        <w:t xml:space="preserve"> </w:t>
+      </w:r>
+      <w:r>
+        <w:t>&lt;Project&gt; Project List</w:t>
+      </w:r>
+      <w:r>
+        <w:br/>
         <w:t xml:space="preserve">+ </w:t>
       </w:r>
       <w:proofErr w:type="spellStart"/>

</xml_diff>